<commit_message>
commit alterações funcionario, grupo de func e financeiro
</commit_message>
<xml_diff>
--- a/documentacao/Sistema de Gestão comercial.docx
+++ b/documentacao/Sistema de Gestão comercial.docx
@@ -43,8 +43,20 @@
           <w:szCs w:val="36"/>
           <w:lang w:eastAsia="pt-BR"/>
         </w:rPr>
-        <w:t>Aluno: Diego Matheus Lenz</w:t>
-      </w:r>
+        <w:t xml:space="preserve">Aluno: Diego Matheus </w:t>
+      </w:r>
+      <w:proofErr w:type="spellStart"/>
+      <w:r>
+        <w:rPr>
+          <w:rFonts w:ascii="Arial" w:eastAsia="Times New Roman" w:hAnsi="Arial" w:cs="Arial"/>
+          <w:color w:val="000000"/>
+          <w:sz w:val="36"/>
+          <w:szCs w:val="36"/>
+          <w:lang w:eastAsia="pt-BR"/>
+        </w:rPr>
+        <w:t>Lenz</w:t>
+      </w:r>
+      <w:proofErr w:type="spellEnd"/>
     </w:p>
     <w:p>
       <w:pPr>
@@ -858,7 +870,29 @@
           <w:szCs w:val="24"/>
           <w:lang w:eastAsia="pt-BR"/>
         </w:rPr>
-        <w:t>Utilização da linguagem java swing.</w:t>
+        <w:t xml:space="preserve">Utilização da linguagem </w:t>
+      </w:r>
+      <w:proofErr w:type="spellStart"/>
+      <w:r>
+        <w:rPr>
+          <w:rFonts w:ascii="Arial" w:eastAsia="Times New Roman" w:hAnsi="Arial" w:cs="Arial"/>
+          <w:color w:val="000000"/>
+          <w:sz w:val="24"/>
+          <w:szCs w:val="24"/>
+          <w:lang w:eastAsia="pt-BR"/>
+        </w:rPr>
+        <w:t>java</w:t>
+      </w:r>
+      <w:proofErr w:type="spellEnd"/>
+      <w:r>
+        <w:rPr>
+          <w:rFonts w:ascii="Arial" w:eastAsia="Times New Roman" w:hAnsi="Arial" w:cs="Arial"/>
+          <w:color w:val="000000"/>
+          <w:sz w:val="24"/>
+          <w:szCs w:val="24"/>
+          <w:lang w:eastAsia="pt-BR"/>
+        </w:rPr>
+        <w:t xml:space="preserve"> swing.</w:t>
       </w:r>
     </w:p>
     <w:p>
@@ -933,7 +967,29 @@
           <w:szCs w:val="24"/>
           <w:lang w:eastAsia="pt-BR"/>
         </w:rPr>
-        <w:t>O banco de dados será o postgreSQL.</w:t>
+        <w:t xml:space="preserve">O banco de dados será o </w:t>
+      </w:r>
+      <w:proofErr w:type="spellStart"/>
+      <w:r>
+        <w:rPr>
+          <w:rFonts w:ascii="Arial" w:eastAsia="Times New Roman" w:hAnsi="Arial" w:cs="Arial"/>
+          <w:color w:val="000000"/>
+          <w:sz w:val="24"/>
+          <w:szCs w:val="24"/>
+          <w:lang w:eastAsia="pt-BR"/>
+        </w:rPr>
+        <w:t>postgreSQL</w:t>
+      </w:r>
+      <w:proofErr w:type="spellEnd"/>
+      <w:r>
+        <w:rPr>
+          <w:rFonts w:ascii="Arial" w:eastAsia="Times New Roman" w:hAnsi="Arial" w:cs="Arial"/>
+          <w:color w:val="000000"/>
+          <w:sz w:val="24"/>
+          <w:szCs w:val="24"/>
+          <w:lang w:eastAsia="pt-BR"/>
+        </w:rPr>
+        <w:t>.</w:t>
       </w:r>
     </w:p>
     <w:p>
@@ -3628,8 +3684,30 @@
           <w:szCs w:val="28"/>
           <w:lang w:eastAsia="pt-BR"/>
         </w:rPr>
-        <w:t>Cadastrar, alterar, desativar, excluir</w:t>
-      </w:r>
+        <w:t>Cadastrar,</w:t>
+      </w:r>
+      <w:r>
+        <w:rPr>
+          <w:rFonts w:ascii="Arial" w:eastAsia="Times New Roman" w:hAnsi="Arial" w:cs="Arial"/>
+          <w:color w:val="000000"/>
+          <w:sz w:val="28"/>
+          <w:szCs w:val="28"/>
+          <w:lang w:eastAsia="pt-BR"/>
+        </w:rPr>
+        <w:t xml:space="preserve"> visualizar</w:t>
+      </w:r>
+      <w:r>
+        <w:rPr>
+          <w:rFonts w:ascii="Arial" w:eastAsia="Times New Roman" w:hAnsi="Arial" w:cs="Arial"/>
+          <w:color w:val="000000"/>
+          <w:sz w:val="28"/>
+          <w:szCs w:val="28"/>
+          <w:lang w:eastAsia="pt-BR"/>
+        </w:rPr>
+        <w:t>, desativar</w:t>
+      </w:r>
+      <w:bookmarkStart w:id="0" w:name="_GoBack"/>
+      <w:bookmarkEnd w:id="0"/>
     </w:p>
     <w:p>
       <w:pPr>
@@ -4229,6 +4307,7 @@
         </w:rPr>
         <w:t xml:space="preserve">Tipo de frete, </w:t>
       </w:r>
+      <w:proofErr w:type="spellStart"/>
       <w:r>
         <w:rPr>
           <w:rFonts w:ascii="Arial" w:eastAsia="Times New Roman" w:hAnsi="Arial" w:cs="Arial"/>
@@ -4247,7 +4326,18 @@
           <w:szCs w:val="24"/>
           <w:lang w:eastAsia="pt-BR"/>
         </w:rPr>
-        <w:t>adioBox CIF e FOB, se a opção FOB estiver marcada os campos outras despesas, valor seguro e valor frete vão habilitar.</w:t>
+        <w:t>adioBox</w:t>
+      </w:r>
+      <w:proofErr w:type="spellEnd"/>
+      <w:r>
+        <w:rPr>
+          <w:rFonts w:ascii="Arial" w:eastAsia="Times New Roman" w:hAnsi="Arial" w:cs="Arial"/>
+          <w:color w:val="000000"/>
+          <w:sz w:val="24"/>
+          <w:szCs w:val="24"/>
+          <w:lang w:eastAsia="pt-BR"/>
+        </w:rPr>
+        <w:t xml:space="preserve"> CIF e FOB, se a opção FOB estiver marcada os campos outras despesas, valor seguro e valor frete vão habilitar.</w:t>
       </w:r>
     </w:p>
     <w:p>
@@ -10951,7 +11041,51 @@
           <w:szCs w:val="24"/>
           <w:lang w:eastAsia="pt-BR"/>
         </w:rPr>
-        <w:t xml:space="preserve"> O sistema irá exibir a tela de cadastro de produto exibindo os seguintes campos: nome completo/fantasia, tipo de cadastro (física, jurídica, estrangeira), tipo de pessoa (cliente, fornecedor, cliente e fornecedor), CNPJ/cpf/ documento, Rg/ir, Razão social (caso seja jurídica), </w:t>
+        <w:t xml:space="preserve"> O sistema irá exibir a tela de cadastro de produto exibindo os seguintes campos: nome completo/fantasia, tipo de cadastro (física, jurídica, estrangeira), tipo de pessoa (cliente, fornecedor, cliente e fornecedor), CNPJ/</w:t>
+      </w:r>
+      <w:proofErr w:type="spellStart"/>
+      <w:r>
+        <w:rPr>
+          <w:rFonts w:ascii="Arial" w:eastAsia="Times New Roman" w:hAnsi="Arial" w:cs="Arial"/>
+          <w:color w:val="000000"/>
+          <w:sz w:val="24"/>
+          <w:szCs w:val="24"/>
+          <w:lang w:eastAsia="pt-BR"/>
+        </w:rPr>
+        <w:t>cpf</w:t>
+      </w:r>
+      <w:proofErr w:type="spellEnd"/>
+      <w:r>
+        <w:rPr>
+          <w:rFonts w:ascii="Arial" w:eastAsia="Times New Roman" w:hAnsi="Arial" w:cs="Arial"/>
+          <w:color w:val="000000"/>
+          <w:sz w:val="24"/>
+          <w:szCs w:val="24"/>
+          <w:lang w:eastAsia="pt-BR"/>
+        </w:rPr>
+        <w:t xml:space="preserve">/ documento, </w:t>
+      </w:r>
+      <w:proofErr w:type="spellStart"/>
+      <w:r>
+        <w:rPr>
+          <w:rFonts w:ascii="Arial" w:eastAsia="Times New Roman" w:hAnsi="Arial" w:cs="Arial"/>
+          <w:color w:val="000000"/>
+          <w:sz w:val="24"/>
+          <w:szCs w:val="24"/>
+          <w:lang w:eastAsia="pt-BR"/>
+        </w:rPr>
+        <w:t>Rg</w:t>
+      </w:r>
+      <w:proofErr w:type="spellEnd"/>
+      <w:r>
+        <w:rPr>
+          <w:rFonts w:ascii="Arial" w:eastAsia="Times New Roman" w:hAnsi="Arial" w:cs="Arial"/>
+          <w:color w:val="000000"/>
+          <w:sz w:val="24"/>
+          <w:szCs w:val="24"/>
+          <w:lang w:eastAsia="pt-BR"/>
+        </w:rPr>
+        <w:t xml:space="preserve">/ir, Razão social (caso seja jurídica), </w:t>
       </w:r>
       <w:r>
         <w:rPr>
@@ -11565,7 +11699,29 @@
           <w:lang w:eastAsia="pt-BR"/>
         </w:rPr>
         <w:tab/>
-        <w:t xml:space="preserve">mensagem caso um campo obrigatório (nome, cpf) não esteja </w:t>
+        <w:t xml:space="preserve">mensagem caso um campo obrigatório (nome, </w:t>
+      </w:r>
+      <w:proofErr w:type="spellStart"/>
+      <w:r>
+        <w:rPr>
+          <w:rFonts w:ascii="Arial" w:eastAsia="Times New Roman" w:hAnsi="Arial" w:cs="Arial"/>
+          <w:color w:val="000000"/>
+          <w:sz w:val="24"/>
+          <w:szCs w:val="24"/>
+          <w:lang w:eastAsia="pt-BR"/>
+        </w:rPr>
+        <w:t>cpf</w:t>
+      </w:r>
+      <w:proofErr w:type="spellEnd"/>
+      <w:r>
+        <w:rPr>
+          <w:rFonts w:ascii="Arial" w:eastAsia="Times New Roman" w:hAnsi="Arial" w:cs="Arial"/>
+          <w:color w:val="000000"/>
+          <w:sz w:val="24"/>
+          <w:szCs w:val="24"/>
+          <w:lang w:eastAsia="pt-BR"/>
+        </w:rPr>
+        <w:t xml:space="preserve">) não esteja </w:t>
       </w:r>
       <w:r>
         <w:rPr>
@@ -12151,7 +12307,29 @@
           <w:lang w:eastAsia="pt-BR"/>
         </w:rPr>
         <w:tab/>
-        <w:t xml:space="preserve">com alguma operação relacionada a ele: “ A pessoa selecionada está relacionada a outras operações por isso </w:t>
+        <w:t xml:space="preserve">com alguma operação relacionada a ele: </w:t>
+      </w:r>
+      <w:proofErr w:type="gramStart"/>
+      <w:r>
+        <w:rPr>
+          <w:rFonts w:ascii="Arial" w:eastAsia="Times New Roman" w:hAnsi="Arial" w:cs="Arial"/>
+          <w:color w:val="000000"/>
+          <w:sz w:val="24"/>
+          <w:szCs w:val="24"/>
+          <w:lang w:eastAsia="pt-BR"/>
+        </w:rPr>
+        <w:t>“ A</w:t>
+      </w:r>
+      <w:proofErr w:type="gramEnd"/>
+      <w:r>
+        <w:rPr>
+          <w:rFonts w:ascii="Arial" w:eastAsia="Times New Roman" w:hAnsi="Arial" w:cs="Arial"/>
+          <w:color w:val="000000"/>
+          <w:sz w:val="24"/>
+          <w:szCs w:val="24"/>
+          <w:lang w:eastAsia="pt-BR"/>
+        </w:rPr>
+        <w:t xml:space="preserve"> pessoa selecionada está relacionada a outras operações por isso </w:t>
       </w:r>
       <w:r>
         <w:rPr>
@@ -12341,7 +12519,29 @@
           <w:lang w:eastAsia="pt-BR"/>
         </w:rPr>
         <w:tab/>
-        <w:t>obrigatórios nome e cpf caso seja pessoa física, nome fantasia,</w:t>
+        <w:t xml:space="preserve">obrigatórios nome e </w:t>
+      </w:r>
+      <w:proofErr w:type="spellStart"/>
+      <w:r>
+        <w:rPr>
+          <w:rFonts w:ascii="Arial" w:eastAsia="Times New Roman" w:hAnsi="Arial" w:cs="Arial"/>
+          <w:color w:val="000000"/>
+          <w:sz w:val="24"/>
+          <w:szCs w:val="24"/>
+          <w:lang w:eastAsia="pt-BR"/>
+        </w:rPr>
+        <w:t>cpf</w:t>
+      </w:r>
+      <w:proofErr w:type="spellEnd"/>
+      <w:r>
+        <w:rPr>
+          <w:rFonts w:ascii="Arial" w:eastAsia="Times New Roman" w:hAnsi="Arial" w:cs="Arial"/>
+          <w:color w:val="000000"/>
+          <w:sz w:val="24"/>
+          <w:szCs w:val="24"/>
+          <w:lang w:eastAsia="pt-BR"/>
+        </w:rPr>
+        <w:t xml:space="preserve"> caso seja pessoa física, nome fantasia,</w:t>
       </w:r>
       <w:r>
         <w:rPr>
@@ -18309,7 +18509,29 @@
           <w:szCs w:val="24"/>
           <w:lang w:eastAsia="pt-BR"/>
         </w:rPr>
-        <w:t>9.2.1.2 O sistema irá exibir uma tela de cadastro de funcionário com os seguintes campos, nome completo, data de nascimento, função, usuário, cpf, RG, e-mail, senha, endereço (País, Estado, Cidade, bairro, rua, logradouro, complemento, número, cep).</w:t>
+        <w:t xml:space="preserve">9.2.1.2 O sistema irá exibir uma tela de cadastro de funcionário com os seguintes campos, nome completo, data de nascimento, função, usuário, </w:t>
+      </w:r>
+      <w:proofErr w:type="spellStart"/>
+      <w:r>
+        <w:rPr>
+          <w:rFonts w:ascii="Arial" w:eastAsia="Times New Roman" w:hAnsi="Arial" w:cs="Arial"/>
+          <w:color w:val="000000"/>
+          <w:sz w:val="24"/>
+          <w:szCs w:val="24"/>
+          <w:lang w:eastAsia="pt-BR"/>
+        </w:rPr>
+        <w:t>cpf</w:t>
+      </w:r>
+      <w:proofErr w:type="spellEnd"/>
+      <w:r>
+        <w:rPr>
+          <w:rFonts w:ascii="Arial" w:eastAsia="Times New Roman" w:hAnsi="Arial" w:cs="Arial"/>
+          <w:color w:val="000000"/>
+          <w:sz w:val="24"/>
+          <w:szCs w:val="24"/>
+          <w:lang w:eastAsia="pt-BR"/>
+        </w:rPr>
+        <w:t>, RG, e-mail, senha, endereço (País, Estado, Cidade, bairro, rua, logradouro, complemento, número, cep).</w:t>
       </w:r>
     </w:p>
     <w:p>
@@ -19943,17 +20165,39 @@
           <w:szCs w:val="24"/>
           <w:lang w:eastAsia="pt-BR"/>
         </w:rPr>
-        <w:t xml:space="preserve"> e D</w:t>
-      </w:r>
-      <w:r>
-        <w:rPr>
-          <w:rFonts w:ascii="Arial" w:eastAsia="Times New Roman" w:hAnsi="Arial" w:cs="Arial"/>
-          <w:color w:val="000000"/>
-          <w:sz w:val="24"/>
-          <w:szCs w:val="24"/>
-          <w:lang w:eastAsia="pt-BR"/>
-        </w:rPr>
-        <w:t>di.</w:t>
+        <w:t xml:space="preserve"> e </w:t>
+      </w:r>
+      <w:proofErr w:type="spellStart"/>
+      <w:r>
+        <w:rPr>
+          <w:rFonts w:ascii="Arial" w:eastAsia="Times New Roman" w:hAnsi="Arial" w:cs="Arial"/>
+          <w:color w:val="000000"/>
+          <w:sz w:val="24"/>
+          <w:szCs w:val="24"/>
+          <w:lang w:eastAsia="pt-BR"/>
+        </w:rPr>
+        <w:t>D</w:t>
+      </w:r>
+      <w:r>
+        <w:rPr>
+          <w:rFonts w:ascii="Arial" w:eastAsia="Times New Roman" w:hAnsi="Arial" w:cs="Arial"/>
+          <w:color w:val="000000"/>
+          <w:sz w:val="24"/>
+          <w:szCs w:val="24"/>
+          <w:lang w:eastAsia="pt-BR"/>
+        </w:rPr>
+        <w:t>di</w:t>
+      </w:r>
+      <w:proofErr w:type="spellEnd"/>
+      <w:r>
+        <w:rPr>
+          <w:rFonts w:ascii="Arial" w:eastAsia="Times New Roman" w:hAnsi="Arial" w:cs="Arial"/>
+          <w:color w:val="000000"/>
+          <w:sz w:val="24"/>
+          <w:szCs w:val="24"/>
+          <w:lang w:eastAsia="pt-BR"/>
+        </w:rPr>
+        <w:t>.</w:t>
       </w:r>
     </w:p>
     <w:p>
@@ -21033,7 +21277,29 @@
           <w:szCs w:val="24"/>
           <w:lang w:eastAsia="pt-BR"/>
         </w:rPr>
-        <w:t>10.4.1.1 Após o passo 10.4.1.2 do fluxo principal o sistema irá exibir o seguinte aviso: “O país possui estados vinculados, não é possível excluí lo”.</w:t>
+        <w:t xml:space="preserve">10.4.1.1 Após o passo 10.4.1.2 do fluxo principal o sistema irá exibir o seguinte aviso: “O país possui estados vinculados, não é possível excluí </w:t>
+      </w:r>
+      <w:proofErr w:type="spellStart"/>
+      <w:r>
+        <w:rPr>
+          <w:rFonts w:ascii="Arial" w:eastAsia="Times New Roman" w:hAnsi="Arial" w:cs="Arial"/>
+          <w:color w:val="000000"/>
+          <w:sz w:val="24"/>
+          <w:szCs w:val="24"/>
+          <w:lang w:eastAsia="pt-BR"/>
+        </w:rPr>
+        <w:t>lo</w:t>
+      </w:r>
+      <w:proofErr w:type="spellEnd"/>
+      <w:r>
+        <w:rPr>
+          <w:rFonts w:ascii="Arial" w:eastAsia="Times New Roman" w:hAnsi="Arial" w:cs="Arial"/>
+          <w:color w:val="000000"/>
+          <w:sz w:val="24"/>
+          <w:szCs w:val="24"/>
+          <w:lang w:eastAsia="pt-BR"/>
+        </w:rPr>
+        <w:t>”.</w:t>
       </w:r>
     </w:p>
     <w:p>
@@ -21242,7 +21508,29 @@
           <w:szCs w:val="24"/>
           <w:lang w:eastAsia="pt-BR"/>
         </w:rPr>
-        <w:t>10.5.3 O nome do país é única, por tanto, não deverá ser permitido cadastros de países com nomes duplicados.</w:t>
+        <w:t xml:space="preserve">10.5.3 O nome do país é </w:t>
+      </w:r>
+      <w:proofErr w:type="gramStart"/>
+      <w:r>
+        <w:rPr>
+          <w:rFonts w:ascii="Arial" w:eastAsia="Times New Roman" w:hAnsi="Arial" w:cs="Arial"/>
+          <w:color w:val="000000"/>
+          <w:sz w:val="24"/>
+          <w:szCs w:val="24"/>
+          <w:lang w:eastAsia="pt-BR"/>
+        </w:rPr>
+        <w:t>única</w:t>
+      </w:r>
+      <w:proofErr w:type="gramEnd"/>
+      <w:r>
+        <w:rPr>
+          <w:rFonts w:ascii="Arial" w:eastAsia="Times New Roman" w:hAnsi="Arial" w:cs="Arial"/>
+          <w:color w:val="000000"/>
+          <w:sz w:val="24"/>
+          <w:szCs w:val="24"/>
+          <w:lang w:eastAsia="pt-BR"/>
+        </w:rPr>
+        <w:t>, por tanto, não deverá ser permitido cadastros de países com nomes duplicados.</w:t>
       </w:r>
     </w:p>
     <w:p>
@@ -25051,7 +25339,29 @@
           <w:szCs w:val="24"/>
           <w:lang w:eastAsia="pt-BR"/>
         </w:rPr>
-        <w:t>2. O sistema exibirá os seguintes filtros para pesquisa:  código, nome, cpf/CNPJ, documento, data cadastro.</w:t>
+        <w:t xml:space="preserve">2. O sistema exibirá os seguintes filtros para pesquisa:  código, nome, </w:t>
+      </w:r>
+      <w:proofErr w:type="spellStart"/>
+      <w:r>
+        <w:rPr>
+          <w:rFonts w:ascii="Arial" w:eastAsia="Times New Roman" w:hAnsi="Arial" w:cs="Arial"/>
+          <w:color w:val="000000"/>
+          <w:sz w:val="24"/>
+          <w:szCs w:val="24"/>
+          <w:lang w:eastAsia="pt-BR"/>
+        </w:rPr>
+        <w:t>cpf</w:t>
+      </w:r>
+      <w:proofErr w:type="spellEnd"/>
+      <w:r>
+        <w:rPr>
+          <w:rFonts w:ascii="Arial" w:eastAsia="Times New Roman" w:hAnsi="Arial" w:cs="Arial"/>
+          <w:color w:val="000000"/>
+          <w:sz w:val="24"/>
+          <w:szCs w:val="24"/>
+          <w:lang w:eastAsia="pt-BR"/>
+        </w:rPr>
+        <w:t>/CNPJ, documento, data cadastro.</w:t>
       </w:r>
     </w:p>
     <w:p>
@@ -25294,7 +25604,73 @@
           <w:szCs w:val="24"/>
           <w:lang w:eastAsia="pt-BR"/>
         </w:rPr>
-        <w:t xml:space="preserve">, jurídica, estrangeira), tipo de pessoa (cliente, fornecedor, cliente e fornecedor), cnpj/cpf/documento, Rg/ir, Razão social (caso seja jurídica), telefone, celular, </w:t>
+        <w:t xml:space="preserve">, jurídica, estrangeira), tipo de pessoa (cliente, fornecedor, cliente e fornecedor), </w:t>
+      </w:r>
+      <w:proofErr w:type="spellStart"/>
+      <w:r>
+        <w:rPr>
+          <w:rFonts w:ascii="Arial" w:eastAsia="Times New Roman" w:hAnsi="Arial" w:cs="Arial"/>
+          <w:color w:val="000000"/>
+          <w:sz w:val="24"/>
+          <w:szCs w:val="24"/>
+          <w:lang w:eastAsia="pt-BR"/>
+        </w:rPr>
+        <w:t>cnpj</w:t>
+      </w:r>
+      <w:proofErr w:type="spellEnd"/>
+      <w:r>
+        <w:rPr>
+          <w:rFonts w:ascii="Arial" w:eastAsia="Times New Roman" w:hAnsi="Arial" w:cs="Arial"/>
+          <w:color w:val="000000"/>
+          <w:sz w:val="24"/>
+          <w:szCs w:val="24"/>
+          <w:lang w:eastAsia="pt-BR"/>
+        </w:rPr>
+        <w:t>/</w:t>
+      </w:r>
+      <w:proofErr w:type="spellStart"/>
+      <w:r>
+        <w:rPr>
+          <w:rFonts w:ascii="Arial" w:eastAsia="Times New Roman" w:hAnsi="Arial" w:cs="Arial"/>
+          <w:color w:val="000000"/>
+          <w:sz w:val="24"/>
+          <w:szCs w:val="24"/>
+          <w:lang w:eastAsia="pt-BR"/>
+        </w:rPr>
+        <w:t>cpf</w:t>
+      </w:r>
+      <w:proofErr w:type="spellEnd"/>
+      <w:r>
+        <w:rPr>
+          <w:rFonts w:ascii="Arial" w:eastAsia="Times New Roman" w:hAnsi="Arial" w:cs="Arial"/>
+          <w:color w:val="000000"/>
+          <w:sz w:val="24"/>
+          <w:szCs w:val="24"/>
+          <w:lang w:eastAsia="pt-BR"/>
+        </w:rPr>
+        <w:t xml:space="preserve">/documento, </w:t>
+      </w:r>
+      <w:proofErr w:type="spellStart"/>
+      <w:r>
+        <w:rPr>
+          <w:rFonts w:ascii="Arial" w:eastAsia="Times New Roman" w:hAnsi="Arial" w:cs="Arial"/>
+          <w:color w:val="000000"/>
+          <w:sz w:val="24"/>
+          <w:szCs w:val="24"/>
+          <w:lang w:eastAsia="pt-BR"/>
+        </w:rPr>
+        <w:t>Rg</w:t>
+      </w:r>
+      <w:proofErr w:type="spellEnd"/>
+      <w:r>
+        <w:rPr>
+          <w:rFonts w:ascii="Arial" w:eastAsia="Times New Roman" w:hAnsi="Arial" w:cs="Arial"/>
+          <w:color w:val="000000"/>
+          <w:sz w:val="24"/>
+          <w:szCs w:val="24"/>
+          <w:lang w:eastAsia="pt-BR"/>
+        </w:rPr>
+        <w:t xml:space="preserve">/ir, Razão social (caso seja jurídica), telefone, celular, </w:t>
       </w:r>
       <w:r>
         <w:rPr>
@@ -25827,27 +26203,83 @@
           <w:szCs w:val="24"/>
           <w:lang w:eastAsia="pt-BR"/>
         </w:rPr>
-        <w:t>4.2.3.1 No passo 3 do fluxo principal o sistema retornará a seguinte mensagem caso um campo obrigatório (nome, cpf</w:t>
-      </w:r>
-      <w:r>
-        <w:rPr>
-          <w:rFonts w:ascii="Arial" w:eastAsia="Times New Roman" w:hAnsi="Arial" w:cs="Arial"/>
-          <w:color w:val="000000"/>
-          <w:sz w:val="24"/>
-          <w:szCs w:val="24"/>
-          <w:lang w:eastAsia="pt-BR"/>
-        </w:rPr>
-        <w:t xml:space="preserve">/cnpj, cidade, logradouro, telefone ou celular </w:t>
-      </w:r>
-      <w:r>
-        <w:rPr>
-          <w:rFonts w:ascii="Arial" w:eastAsia="Times New Roman" w:hAnsi="Arial" w:cs="Arial"/>
-          <w:color w:val="000000"/>
-          <w:sz w:val="24"/>
-          <w:szCs w:val="24"/>
-          <w:lang w:eastAsia="pt-BR"/>
-        </w:rPr>
-        <w:t>) não esteja preenchido: “Campo</w:t>
+        <w:t xml:space="preserve">4.2.3.1 No passo 3 do fluxo principal o sistema retornará a seguinte mensagem caso um campo obrigatório (nome, </w:t>
+      </w:r>
+      <w:proofErr w:type="spellStart"/>
+      <w:r>
+        <w:rPr>
+          <w:rFonts w:ascii="Arial" w:eastAsia="Times New Roman" w:hAnsi="Arial" w:cs="Arial"/>
+          <w:color w:val="000000"/>
+          <w:sz w:val="24"/>
+          <w:szCs w:val="24"/>
+          <w:lang w:eastAsia="pt-BR"/>
+        </w:rPr>
+        <w:t>cpf</w:t>
+      </w:r>
+      <w:proofErr w:type="spellEnd"/>
+      <w:r>
+        <w:rPr>
+          <w:rFonts w:ascii="Arial" w:eastAsia="Times New Roman" w:hAnsi="Arial" w:cs="Arial"/>
+          <w:color w:val="000000"/>
+          <w:sz w:val="24"/>
+          <w:szCs w:val="24"/>
+          <w:lang w:eastAsia="pt-BR"/>
+        </w:rPr>
+        <w:t>/</w:t>
+      </w:r>
+      <w:proofErr w:type="spellStart"/>
+      <w:r>
+        <w:rPr>
+          <w:rFonts w:ascii="Arial" w:eastAsia="Times New Roman" w:hAnsi="Arial" w:cs="Arial"/>
+          <w:color w:val="000000"/>
+          <w:sz w:val="24"/>
+          <w:szCs w:val="24"/>
+          <w:lang w:eastAsia="pt-BR"/>
+        </w:rPr>
+        <w:t>cnpj</w:t>
+      </w:r>
+      <w:proofErr w:type="spellEnd"/>
+      <w:r>
+        <w:rPr>
+          <w:rFonts w:ascii="Arial" w:eastAsia="Times New Roman" w:hAnsi="Arial" w:cs="Arial"/>
+          <w:color w:val="000000"/>
+          <w:sz w:val="24"/>
+          <w:szCs w:val="24"/>
+          <w:lang w:eastAsia="pt-BR"/>
+        </w:rPr>
+        <w:t xml:space="preserve">, cidade, logradouro, telefone ou </w:t>
+      </w:r>
+      <w:proofErr w:type="gramStart"/>
+      <w:r>
+        <w:rPr>
+          <w:rFonts w:ascii="Arial" w:eastAsia="Times New Roman" w:hAnsi="Arial" w:cs="Arial"/>
+          <w:color w:val="000000"/>
+          <w:sz w:val="24"/>
+          <w:szCs w:val="24"/>
+          <w:lang w:eastAsia="pt-BR"/>
+        </w:rPr>
+        <w:t xml:space="preserve">celular </w:t>
+      </w:r>
+      <w:r>
+        <w:rPr>
+          <w:rFonts w:ascii="Arial" w:eastAsia="Times New Roman" w:hAnsi="Arial" w:cs="Arial"/>
+          <w:color w:val="000000"/>
+          <w:sz w:val="24"/>
+          <w:szCs w:val="24"/>
+          <w:lang w:eastAsia="pt-BR"/>
+        </w:rPr>
+        <w:t>)</w:t>
+      </w:r>
+      <w:proofErr w:type="gramEnd"/>
+      <w:r>
+        <w:rPr>
+          <w:rFonts w:ascii="Arial" w:eastAsia="Times New Roman" w:hAnsi="Arial" w:cs="Arial"/>
+          <w:color w:val="000000"/>
+          <w:sz w:val="24"/>
+          <w:szCs w:val="24"/>
+          <w:lang w:eastAsia="pt-BR"/>
+        </w:rPr>
+        <w:t xml:space="preserve"> não esteja preenchido: “Campo</w:t>
       </w:r>
       <w:r>
         <w:rPr>
@@ -26273,7 +26705,29 @@
           <w:szCs w:val="24"/>
           <w:lang w:eastAsia="pt-BR"/>
         </w:rPr>
-        <w:t xml:space="preserve">13.2.1 O fornecedor não poderá ser cadastrado sem os campos obrigatórios nome, cpf, </w:t>
+        <w:t xml:space="preserve">13.2.1 O fornecedor não poderá ser cadastrado sem os campos obrigatórios nome, </w:t>
+      </w:r>
+      <w:proofErr w:type="spellStart"/>
+      <w:r>
+        <w:rPr>
+          <w:rFonts w:ascii="Arial" w:eastAsia="Times New Roman" w:hAnsi="Arial" w:cs="Arial"/>
+          <w:color w:val="000000"/>
+          <w:sz w:val="24"/>
+          <w:szCs w:val="24"/>
+          <w:lang w:eastAsia="pt-BR"/>
+        </w:rPr>
+        <w:t>cpf</w:t>
+      </w:r>
+      <w:proofErr w:type="spellEnd"/>
+      <w:r>
+        <w:rPr>
+          <w:rFonts w:ascii="Arial" w:eastAsia="Times New Roman" w:hAnsi="Arial" w:cs="Arial"/>
+          <w:color w:val="000000"/>
+          <w:sz w:val="24"/>
+          <w:szCs w:val="24"/>
+          <w:lang w:eastAsia="pt-BR"/>
+        </w:rPr>
+        <w:t xml:space="preserve">, </w:t>
       </w:r>
       <w:r>
         <w:rPr>
@@ -26315,30 +26769,62 @@
         </w:rPr>
         <w:t xml:space="preserve">, nome fantasia, </w:t>
       </w:r>
-      <w:r>
-        <w:rPr>
-          <w:rFonts w:ascii="Arial" w:eastAsia="Times New Roman" w:hAnsi="Arial" w:cs="Arial"/>
-          <w:color w:val="000000"/>
-          <w:sz w:val="24"/>
-          <w:szCs w:val="24"/>
-          <w:lang w:eastAsia="pt-BR"/>
-        </w:rPr>
-        <w:t>cnpj/cpf/documento.</w:t>
-      </w:r>
-    </w:p>
-    <w:p>
-      <w:pPr>
-        <w:spacing w:after="240" w:line="240" w:lineRule="auto"/>
-        <w:rPr>
-          <w:rFonts w:ascii="Arial" w:eastAsia="Times New Roman" w:hAnsi="Arial" w:cs="Arial"/>
-          <w:color w:val="000000"/>
-          <w:sz w:val="24"/>
-          <w:szCs w:val="24"/>
-          <w:lang w:eastAsia="pt-BR"/>
-        </w:rPr>
-      </w:pPr>
-      <w:bookmarkStart w:id="0" w:name="_GoBack"/>
-      <w:bookmarkEnd w:id="0"/>
+      <w:proofErr w:type="spellStart"/>
+      <w:r>
+        <w:rPr>
+          <w:rFonts w:ascii="Arial" w:eastAsia="Times New Roman" w:hAnsi="Arial" w:cs="Arial"/>
+          <w:color w:val="000000"/>
+          <w:sz w:val="24"/>
+          <w:szCs w:val="24"/>
+          <w:lang w:eastAsia="pt-BR"/>
+        </w:rPr>
+        <w:t>cnpj</w:t>
+      </w:r>
+      <w:proofErr w:type="spellEnd"/>
+      <w:r>
+        <w:rPr>
+          <w:rFonts w:ascii="Arial" w:eastAsia="Times New Roman" w:hAnsi="Arial" w:cs="Arial"/>
+          <w:color w:val="000000"/>
+          <w:sz w:val="24"/>
+          <w:szCs w:val="24"/>
+          <w:lang w:eastAsia="pt-BR"/>
+        </w:rPr>
+        <w:t>/</w:t>
+      </w:r>
+      <w:proofErr w:type="spellStart"/>
+      <w:r>
+        <w:rPr>
+          <w:rFonts w:ascii="Arial" w:eastAsia="Times New Roman" w:hAnsi="Arial" w:cs="Arial"/>
+          <w:color w:val="000000"/>
+          <w:sz w:val="24"/>
+          <w:szCs w:val="24"/>
+          <w:lang w:eastAsia="pt-BR"/>
+        </w:rPr>
+        <w:t>cpf</w:t>
+      </w:r>
+      <w:proofErr w:type="spellEnd"/>
+      <w:r>
+        <w:rPr>
+          <w:rFonts w:ascii="Arial" w:eastAsia="Times New Roman" w:hAnsi="Arial" w:cs="Arial"/>
+          <w:color w:val="000000"/>
+          <w:sz w:val="24"/>
+          <w:szCs w:val="24"/>
+          <w:lang w:eastAsia="pt-BR"/>
+        </w:rPr>
+        <w:t>/documento.</w:t>
+      </w:r>
+    </w:p>
+    <w:p>
+      <w:pPr>
+        <w:spacing w:after="240" w:line="240" w:lineRule="auto"/>
+        <w:rPr>
+          <w:rFonts w:ascii="Arial" w:eastAsia="Times New Roman" w:hAnsi="Arial" w:cs="Arial"/>
+          <w:color w:val="000000"/>
+          <w:sz w:val="24"/>
+          <w:szCs w:val="24"/>
+          <w:lang w:eastAsia="pt-BR"/>
+        </w:rPr>
+      </w:pPr>
       <w:r>
         <w:rPr>
           <w:rFonts w:ascii="Arial" w:eastAsia="Times New Roman" w:hAnsi="Arial" w:cs="Arial"/>
@@ -26369,7 +26855,51 @@
           <w:szCs w:val="24"/>
           <w:lang w:eastAsia="pt-BR"/>
         </w:rPr>
-        <w:t xml:space="preserve">13.2.3 O fornecedor possui o campo cpf único caso for do tipo fisica, assim como </w:t>
+        <w:t xml:space="preserve">13.2.3 O fornecedor possui o campo </w:t>
+      </w:r>
+      <w:proofErr w:type="spellStart"/>
+      <w:r>
+        <w:rPr>
+          <w:rFonts w:ascii="Arial" w:eastAsia="Times New Roman" w:hAnsi="Arial" w:cs="Arial"/>
+          <w:color w:val="000000"/>
+          <w:sz w:val="24"/>
+          <w:szCs w:val="24"/>
+          <w:lang w:eastAsia="pt-BR"/>
+        </w:rPr>
+        <w:t>cpf</w:t>
+      </w:r>
+      <w:proofErr w:type="spellEnd"/>
+      <w:r>
+        <w:rPr>
+          <w:rFonts w:ascii="Arial" w:eastAsia="Times New Roman" w:hAnsi="Arial" w:cs="Arial"/>
+          <w:color w:val="000000"/>
+          <w:sz w:val="24"/>
+          <w:szCs w:val="24"/>
+          <w:lang w:eastAsia="pt-BR"/>
+        </w:rPr>
+        <w:t xml:space="preserve"> único caso for do tipo </w:t>
+      </w:r>
+      <w:proofErr w:type="spellStart"/>
+      <w:r>
+        <w:rPr>
+          <w:rFonts w:ascii="Arial" w:eastAsia="Times New Roman" w:hAnsi="Arial" w:cs="Arial"/>
+          <w:color w:val="000000"/>
+          <w:sz w:val="24"/>
+          <w:szCs w:val="24"/>
+          <w:lang w:eastAsia="pt-BR"/>
+        </w:rPr>
+        <w:t>fisica</w:t>
+      </w:r>
+      <w:proofErr w:type="spellEnd"/>
+      <w:r>
+        <w:rPr>
+          <w:rFonts w:ascii="Arial" w:eastAsia="Times New Roman" w:hAnsi="Arial" w:cs="Arial"/>
+          <w:color w:val="000000"/>
+          <w:sz w:val="24"/>
+          <w:szCs w:val="24"/>
+          <w:lang w:eastAsia="pt-BR"/>
+        </w:rPr>
+        <w:t xml:space="preserve">, assim como </w:t>
       </w:r>
       <w:r>
         <w:rPr>
@@ -26381,15 +26911,27 @@
         </w:rPr>
         <w:tab/>
       </w:r>
-      <w:r>
-        <w:rPr>
-          <w:rFonts w:ascii="Arial" w:eastAsia="Times New Roman" w:hAnsi="Arial" w:cs="Arial"/>
-          <w:color w:val="000000"/>
-          <w:sz w:val="24"/>
-          <w:szCs w:val="24"/>
-          <w:lang w:eastAsia="pt-BR"/>
-        </w:rPr>
-        <w:t>cnpj se for jurídica e documento caso for do tipo estrangeira.</w:t>
+      <w:proofErr w:type="spellStart"/>
+      <w:r>
+        <w:rPr>
+          <w:rFonts w:ascii="Arial" w:eastAsia="Times New Roman" w:hAnsi="Arial" w:cs="Arial"/>
+          <w:color w:val="000000"/>
+          <w:sz w:val="24"/>
+          <w:szCs w:val="24"/>
+          <w:lang w:eastAsia="pt-BR"/>
+        </w:rPr>
+        <w:t>cnpj</w:t>
+      </w:r>
+      <w:proofErr w:type="spellEnd"/>
+      <w:r>
+        <w:rPr>
+          <w:rFonts w:ascii="Arial" w:eastAsia="Times New Roman" w:hAnsi="Arial" w:cs="Arial"/>
+          <w:color w:val="000000"/>
+          <w:sz w:val="24"/>
+          <w:szCs w:val="24"/>
+          <w:lang w:eastAsia="pt-BR"/>
+        </w:rPr>
+        <w:t xml:space="preserve"> se for jurídica e documento caso for do tipo estrangeira.</w:t>
       </w:r>
     </w:p>
     <w:p>
@@ -28092,8 +28634,20 @@
           <w:szCs w:val="24"/>
           <w:lang w:eastAsia="pt-BR"/>
         </w:rPr>
-        <w:t xml:space="preserve"> (campo bloqueado e implementado pelo sistema) ;</w:t>
-      </w:r>
+        <w:t xml:space="preserve"> (campo bloqueado e implementado pelo sistema</w:t>
+      </w:r>
+      <w:proofErr w:type="gramStart"/>
+      <w:r>
+        <w:rPr>
+          <w:rFonts w:ascii="Arial" w:eastAsia="Times New Roman" w:hAnsi="Arial" w:cs="Arial"/>
+          <w:color w:val="000000"/>
+          <w:sz w:val="24"/>
+          <w:szCs w:val="24"/>
+          <w:lang w:eastAsia="pt-BR"/>
+        </w:rPr>
+        <w:t>) ;</w:t>
+      </w:r>
+      <w:proofErr w:type="gramEnd"/>
     </w:p>
     <w:p>
       <w:pPr>
@@ -32467,7 +33021,29 @@
           <w:szCs w:val="24"/>
           <w:lang w:eastAsia="pt-BR"/>
         </w:rPr>
-        <w:t xml:space="preserve">não poderá ser cadastrada sem </w:t>
+        <w:t xml:space="preserve">não poderá ser </w:t>
+      </w:r>
+      <w:proofErr w:type="gramStart"/>
+      <w:r>
+        <w:rPr>
+          <w:rFonts w:ascii="Arial" w:eastAsia="Times New Roman" w:hAnsi="Arial" w:cs="Arial"/>
+          <w:color w:val="000000"/>
+          <w:sz w:val="24"/>
+          <w:szCs w:val="24"/>
+          <w:lang w:eastAsia="pt-BR"/>
+        </w:rPr>
+        <w:t>cadastrada</w:t>
+      </w:r>
+      <w:proofErr w:type="gramEnd"/>
+      <w:r>
+        <w:rPr>
+          <w:rFonts w:ascii="Arial" w:eastAsia="Times New Roman" w:hAnsi="Arial" w:cs="Arial"/>
+          <w:color w:val="000000"/>
+          <w:sz w:val="24"/>
+          <w:szCs w:val="24"/>
+          <w:lang w:eastAsia="pt-BR"/>
+        </w:rPr>
+        <w:t xml:space="preserve"> sem </w:t>
       </w:r>
       <w:r>
         <w:rPr>
@@ -34623,7 +35199,7 @@
 </file>
 
 <file path=customXml/itemProps1.xml><?xml version="1.0" encoding="utf-8"?>
-<ds:datastoreItem xmlns:ds="http://schemas.openxmlformats.org/officeDocument/2006/customXml" ds:itemID="{86075F65-4561-42DE-9BB5-C3F778EA0A49}">
+<ds:datastoreItem xmlns:ds="http://schemas.openxmlformats.org/officeDocument/2006/customXml" ds:itemID="{F3F8D48C-2EA7-494E-87BF-741178941B70}">
   <ds:schemaRefs>
     <ds:schemaRef ds:uri="http://schemas.openxmlformats.org/officeDocument/2006/bibliography"/>
   </ds:schemaRefs>

</xml_diff>

<commit_message>
cadastro de grupo de funcionario e criando venda + documentoação
</commit_message>
<xml_diff>
--- a/documentacao/Sistema de Gestão comercial.docx
+++ b/documentacao/Sistema de Gestão comercial.docx
@@ -3706,8 +3706,6 @@
         </w:rPr>
         <w:t>, desativar</w:t>
       </w:r>
-      <w:bookmarkStart w:id="0" w:name="_GoBack"/>
-      <w:bookmarkEnd w:id="0"/>
     </w:p>
     <w:p>
       <w:pPr>
@@ -29487,7 +29485,7 @@
           <w:lang w:eastAsia="pt-BR"/>
         </w:rPr>
       </w:pPr>
-      <w:bookmarkStart w:id="1" w:name="_Hlk15246654"/>
+      <w:bookmarkStart w:id="0" w:name="_Hlk15246654"/>
     </w:p>
     <w:p>
       <w:pPr>
@@ -33187,7 +33185,7 @@
         <w:br/>
       </w:r>
     </w:p>
-    <w:bookmarkEnd w:id="1"/>
+    <w:bookmarkEnd w:id="0"/>
     <w:p>
       <w:pPr>
         <w:spacing w:after="240" w:line="240" w:lineRule="auto"/>
@@ -33198,22 +33196,25 @@
           <w:lang w:eastAsia="pt-BR"/>
         </w:rPr>
       </w:pPr>
-    </w:p>
-    <w:p>
-      <w:pPr>
-        <w:spacing w:after="240" w:line="240" w:lineRule="auto"/>
+      <w:r>
         <w:rPr>
           <w:rFonts w:ascii="Times New Roman" w:eastAsia="Times New Roman" w:hAnsi="Times New Roman" w:cs="Times New Roman"/>
           <w:sz w:val="24"/>
           <w:szCs w:val="24"/>
           <w:lang w:eastAsia="pt-BR"/>
         </w:rPr>
-      </w:pPr>
-    </w:p>
-    <w:p>
-      <w:pPr>
-        <w:spacing w:after="0" w:line="240" w:lineRule="auto"/>
-        <w:jc w:val="both"/>
+        <w:lastRenderedPageBreak/>
+        <w:t>Diagramas de entidades relacional</w:t>
+      </w:r>
+    </w:p>
+    <w:p>
+      <w:pPr>
+        <w:pStyle w:val="PargrafodaLista"/>
+        <w:numPr>
+          <w:ilvl w:val="0"/>
+          <w:numId w:val="11"/>
+        </w:numPr>
+        <w:spacing w:after="240" w:line="240" w:lineRule="auto"/>
         <w:rPr>
           <w:rFonts w:ascii="Times New Roman" w:eastAsia="Times New Roman" w:hAnsi="Times New Roman" w:cs="Times New Roman"/>
           <w:sz w:val="24"/>
@@ -33223,19 +33224,45 @@
       </w:pPr>
       <w:r>
         <w:rPr>
-          <w:rFonts w:ascii="Arial" w:eastAsia="Times New Roman" w:hAnsi="Arial" w:cs="Arial"/>
+          <w:rFonts w:ascii="Times New Roman" w:eastAsia="Times New Roman" w:hAnsi="Times New Roman" w:cs="Times New Roman"/>
+          <w:sz w:val="24"/>
+          <w:szCs w:val="24"/>
+          <w:lang w:eastAsia="pt-BR"/>
+        </w:rPr>
+        <w:t>Compra</w:t>
+      </w:r>
+    </w:p>
+    <w:p>
+      <w:pPr>
+        <w:pStyle w:val="PargrafodaLista"/>
+        <w:spacing w:after="240" w:line="240" w:lineRule="auto"/>
+        <w:rPr>
+          <w:rFonts w:ascii="Times New Roman" w:eastAsia="Times New Roman" w:hAnsi="Times New Roman" w:cs="Times New Roman"/>
+          <w:sz w:val="24"/>
+          <w:szCs w:val="24"/>
+          <w:lang w:eastAsia="pt-BR"/>
+        </w:rPr>
+      </w:pPr>
+    </w:p>
+    <w:p>
+      <w:pPr>
+        <w:spacing w:after="240" w:line="240" w:lineRule="auto"/>
+        <w:rPr>
+          <w:rFonts w:ascii="Times New Roman" w:eastAsia="Times New Roman" w:hAnsi="Times New Roman" w:cs="Times New Roman"/>
+          <w:sz w:val="24"/>
+          <w:szCs w:val="24"/>
+          <w:lang w:eastAsia="pt-BR"/>
+        </w:rPr>
+      </w:pPr>
+      <w:r>
+        <w:rPr>
           <w:noProof/>
-          <w:color w:val="000000"/>
-          <w:sz w:val="28"/>
-          <w:szCs w:val="28"/>
-          <w:shd w:val="clear" w:color="auto" w:fill="1155CC"/>
-          <w:lang w:eastAsia="pt-BR"/>
         </w:rPr>
         <w:drawing>
-          <wp:inline distT="0" distB="0" distL="0" distR="0">
-            <wp:extent cx="5773420" cy="3838354"/>
+          <wp:inline distT="0" distB="0" distL="0" distR="0" wp14:anchorId="5551366C" wp14:editId="43FD9C7D">
+            <wp:extent cx="5400040" cy="2614930"/>
             <wp:effectExtent l="0" t="0" r="0" b="0"/>
-            <wp:docPr id="1" name="Imagem 1" descr="https://lh4.googleusercontent.com/PsvDL2p3GvBzPmcALiMbCcxTI6r32J3g0O_XAslRd2KAN5ZN05MlA7S8E14Zw--HwuLNzKc4xW0xlbuoKh6wcDtJppQhZwM5EAOYU4VQ5GcxKYP3Viikq_eKmaigz1vP1Chsoviv"/>
+            <wp:docPr id="1" name="Imagem 1"/>
             <wp:cNvGraphicFramePr>
               <a:graphicFrameLocks xmlns:a="http://schemas.openxmlformats.org/drawingml/2006/main" noChangeAspect="1"/>
             </wp:cNvGraphicFramePr>
@@ -33243,13 +33270,209 @@
               <a:graphicData uri="http://schemas.openxmlformats.org/drawingml/2006/picture">
                 <pic:pic xmlns:pic="http://schemas.openxmlformats.org/drawingml/2006/picture">
                   <pic:nvPicPr>
-                    <pic:cNvPr id="0" name="Picture 1" descr="https://lh4.googleusercontent.com/PsvDL2p3GvBzPmcALiMbCcxTI6r32J3g0O_XAslRd2KAN5ZN05MlA7S8E14Zw--HwuLNzKc4xW0xlbuoKh6wcDtJppQhZwM5EAOYU4VQ5GcxKYP3Viikq_eKmaigz1vP1Chsoviv"/>
+                    <pic:cNvPr id="1" name=""/>
+                    <pic:cNvPicPr/>
+                  </pic:nvPicPr>
+                  <pic:blipFill>
+                    <a:blip r:embed="rId6"/>
+                    <a:stretch>
+                      <a:fillRect/>
+                    </a:stretch>
+                  </pic:blipFill>
+                  <pic:spPr>
+                    <a:xfrm>
+                      <a:off x="0" y="0"/>
+                      <a:ext cx="5400040" cy="2614930"/>
+                    </a:xfrm>
+                    <a:prstGeom prst="rect">
+                      <a:avLst/>
+                    </a:prstGeom>
+                  </pic:spPr>
+                </pic:pic>
+              </a:graphicData>
+            </a:graphic>
+          </wp:inline>
+        </w:drawing>
+      </w:r>
+    </w:p>
+    <w:p>
+      <w:pPr>
+        <w:spacing w:after="0" w:line="240" w:lineRule="auto"/>
+        <w:jc w:val="both"/>
+        <w:rPr>
+          <w:rFonts w:ascii="Times New Roman" w:eastAsia="Times New Roman" w:hAnsi="Times New Roman" w:cs="Times New Roman"/>
+          <w:sz w:val="24"/>
+          <w:szCs w:val="24"/>
+          <w:lang w:eastAsia="pt-BR"/>
+        </w:rPr>
+      </w:pPr>
+    </w:p>
+    <w:p>
+      <w:r>
+        <w:rPr>
+          <w:rFonts w:ascii="Times New Roman" w:eastAsia="Times New Roman" w:hAnsi="Times New Roman" w:cs="Times New Roman"/>
+          <w:sz w:val="24"/>
+          <w:szCs w:val="24"/>
+          <w:lang w:eastAsia="pt-BR"/>
+        </w:rPr>
+        <w:br/>
+      </w:r>
+      <w:r>
+        <w:t>Diagrama de classes</w:t>
+      </w:r>
+    </w:p>
+    <w:p>
+      <w:r>
+        <w:t>1.COMPRA</w:t>
+      </w:r>
+    </w:p>
+    <w:p>
+      <w:r>
+        <w:rPr>
+          <w:noProof/>
+        </w:rPr>
+        <w:drawing>
+          <wp:inline distT="0" distB="0" distL="0" distR="0" wp14:anchorId="0121E7AD" wp14:editId="6EF97A64">
+            <wp:extent cx="5400040" cy="3216275"/>
+            <wp:effectExtent l="0" t="0" r="0" b="3175"/>
+            <wp:docPr id="3" name="Imagem 3"/>
+            <wp:cNvGraphicFramePr>
+              <a:graphicFrameLocks xmlns:a="http://schemas.openxmlformats.org/drawingml/2006/main" noChangeAspect="1"/>
+            </wp:cNvGraphicFramePr>
+            <a:graphic xmlns:a="http://schemas.openxmlformats.org/drawingml/2006/main">
+              <a:graphicData uri="http://schemas.openxmlformats.org/drawingml/2006/picture">
+                <pic:pic xmlns:pic="http://schemas.openxmlformats.org/drawingml/2006/picture">
+                  <pic:nvPicPr>
+                    <pic:cNvPr id="1" name=""/>
+                    <pic:cNvPicPr/>
+                  </pic:nvPicPr>
+                  <pic:blipFill>
+                    <a:blip r:embed="rId7"/>
+                    <a:stretch>
+                      <a:fillRect/>
+                    </a:stretch>
+                  </pic:blipFill>
+                  <pic:spPr>
+                    <a:xfrm>
+                      <a:off x="0" y="0"/>
+                      <a:ext cx="5400040" cy="3216275"/>
+                    </a:xfrm>
+                    <a:prstGeom prst="rect">
+                      <a:avLst/>
+                    </a:prstGeom>
+                  </pic:spPr>
+                </pic:pic>
+              </a:graphicData>
+            </a:graphic>
+          </wp:inline>
+        </w:drawing>
+      </w:r>
+    </w:p>
+    <w:p/>
+    <w:p/>
+    <w:p>
+      <w:bookmarkStart w:id="1" w:name="_GoBack"/>
+      <w:bookmarkEnd w:id="1"/>
+    </w:p>
+    <w:p>
+      <w:r>
+        <w:lastRenderedPageBreak/>
+        <w:t>DIAGRAMAS DE SEQUENCIA</w:t>
+      </w:r>
+    </w:p>
+    <w:p>
+      <w:pPr>
+        <w:pStyle w:val="PargrafodaLista"/>
+        <w:numPr>
+          <w:ilvl w:val="0"/>
+          <w:numId w:val="13"/>
+        </w:numPr>
+      </w:pPr>
+      <w:r>
+        <w:t xml:space="preserve">MANTER </w:t>
+      </w:r>
+      <w:r>
+        <w:t>FORNECEDOR</w:t>
+      </w:r>
+    </w:p>
+    <w:p>
+      <w:r>
+        <w:rPr>
+          <w:noProof/>
+        </w:rPr>
+        <w:drawing>
+          <wp:inline distT="0" distB="0" distL="0" distR="0" wp14:anchorId="00E40644" wp14:editId="38A39254">
+            <wp:extent cx="8268335" cy="5679537"/>
+            <wp:effectExtent l="0" t="952" r="0" b="0"/>
+            <wp:docPr id="4" name="Imagem 4"/>
+            <wp:cNvGraphicFramePr>
+              <a:graphicFrameLocks xmlns:a="http://schemas.openxmlformats.org/drawingml/2006/main" noChangeAspect="1"/>
+            </wp:cNvGraphicFramePr>
+            <a:graphic xmlns:a="http://schemas.openxmlformats.org/drawingml/2006/main">
+              <a:graphicData uri="http://schemas.openxmlformats.org/drawingml/2006/picture">
+                <pic:pic xmlns:pic="http://schemas.openxmlformats.org/drawingml/2006/picture">
+                  <pic:nvPicPr>
+                    <pic:cNvPr id="1" name=""/>
+                    <pic:cNvPicPr/>
+                  </pic:nvPicPr>
+                  <pic:blipFill>
+                    <a:blip r:embed="rId8"/>
+                    <a:stretch>
+                      <a:fillRect/>
+                    </a:stretch>
+                  </pic:blipFill>
+                  <pic:spPr>
+                    <a:xfrm rot="5400000">
+                      <a:off x="0" y="0"/>
+                      <a:ext cx="8279506" cy="5687210"/>
+                    </a:xfrm>
+                    <a:prstGeom prst="rect">
+                      <a:avLst/>
+                    </a:prstGeom>
+                  </pic:spPr>
+                </pic:pic>
+              </a:graphicData>
+            </a:graphic>
+          </wp:inline>
+        </w:drawing>
+      </w:r>
+    </w:p>
+    <w:p/>
+    <w:p>
+      <w:r>
+        <w:t>2</w:t>
+      </w:r>
+      <w:r>
+        <w:t xml:space="preserve"> MANTER</w:t>
+      </w:r>
+      <w:r>
+        <w:t xml:space="preserve"> COMPRA</w:t>
+      </w:r>
+    </w:p>
+    <w:p>
+      <w:r>
+        <w:rPr>
+          <w:noProof/>
+        </w:rPr>
+        <w:drawing>
+          <wp:inline distT="0" distB="0" distL="0" distR="0">
+            <wp:extent cx="8298088" cy="5781675"/>
+            <wp:effectExtent l="635" t="0" r="8890" b="8890"/>
+            <wp:docPr id="6" name="Imagem 6"/>
+            <wp:cNvGraphicFramePr>
+              <a:graphicFrameLocks xmlns:a="http://schemas.openxmlformats.org/drawingml/2006/main" noChangeAspect="1"/>
+            </wp:cNvGraphicFramePr>
+            <a:graphic xmlns:a="http://schemas.openxmlformats.org/drawingml/2006/main">
+              <a:graphicData uri="http://schemas.openxmlformats.org/drawingml/2006/picture">
+                <pic:pic xmlns:pic="http://schemas.openxmlformats.org/drawingml/2006/picture">
+                  <pic:nvPicPr>
+                    <pic:cNvPr id="0" name="Picture 2"/>
                     <pic:cNvPicPr>
                       <a:picLocks noChangeAspect="1" noChangeArrowheads="1"/>
                     </pic:cNvPicPr>
                   </pic:nvPicPr>
                   <pic:blipFill>
-                    <a:blip r:embed="rId6">
+                    <a:blip r:embed="rId9">
                       <a:extLst>
                         <a:ext uri="{28A0092B-C50C-407E-A947-70E740481C1C}">
                           <a14:useLocalDpi xmlns:a14="http://schemas.microsoft.com/office/drawing/2010/main" val="0"/>
@@ -33262,9 +33485,9 @@
                     </a:stretch>
                   </pic:blipFill>
                   <pic:spPr bwMode="auto">
-                    <a:xfrm>
+                    <a:xfrm rot="5400000">
                       <a:off x="0" y="0"/>
-                      <a:ext cx="5786495" cy="3847047"/>
+                      <a:ext cx="8306473" cy="5787517"/>
                     </a:xfrm>
                     <a:prstGeom prst="rect">
                       <a:avLst/>
@@ -33281,17 +33504,6 @@
         </w:drawing>
       </w:r>
     </w:p>
-    <w:p>
-      <w:r>
-        <w:rPr>
-          <w:rFonts w:ascii="Times New Roman" w:eastAsia="Times New Roman" w:hAnsi="Times New Roman" w:cs="Times New Roman"/>
-          <w:sz w:val="24"/>
-          <w:szCs w:val="24"/>
-          <w:lang w:eastAsia="pt-BR"/>
-        </w:rPr>
-        <w:br/>
-      </w:r>
-    </w:p>
     <w:sectPr>
       <w:pgSz w:w="11906" w:h="16838"/>
       <w:pgMar w:top="1417" w:right="1701" w:bottom="1417" w:left="1701" w:header="708" w:footer="708" w:gutter="0"/>
@@ -33305,6 +33517,95 @@
 <file path=word/numbering.xml><?xml version="1.0" encoding="utf-8"?>
 <w:numbering xmlns:wpc="http://schemas.microsoft.com/office/word/2010/wordprocessingCanvas" xmlns:cx="http://schemas.microsoft.com/office/drawing/2014/chartex" xmlns:cx1="http://schemas.microsoft.com/office/drawing/2015/9/8/chartex" xmlns:cx2="http://schemas.microsoft.com/office/drawing/2015/10/21/chartex" xmlns:cx3="http://schemas.microsoft.com/office/drawing/2016/5/9/chartex" xmlns:cx4="http://schemas.microsoft.com/office/drawing/2016/5/10/chartex" xmlns:cx5="http://schemas.microsoft.com/office/drawing/2016/5/11/chartex" xmlns:cx6="http://schemas.microsoft.com/office/drawing/2016/5/12/chartex" xmlns:cx7="http://schemas.microsoft.com/office/drawing/2016/5/13/chartex" xmlns:cx8="http://schemas.microsoft.com/office/drawing/2016/5/14/chartex" xmlns:mc="http://schemas.openxmlformats.org/markup-compatibility/2006" xmlns:aink="http://schemas.microsoft.com/office/drawing/2016/ink" xmlns:am3d="http://schemas.microsoft.com/office/drawing/2017/model3d" xmlns:o="urn:schemas-microsoft-com:office:office" xmlns:r="http://schemas.openxmlformats.org/officeDocument/2006/relationships" xmlns:m="http://schemas.openxmlformats.org/officeDocument/2006/math" xmlns:v="urn:schemas-microsoft-com:vml" xmlns:wp14="http://schemas.microsoft.com/office/word/2010/wordprocessingDrawing" xmlns:wp="http://schemas.openxmlformats.org/drawingml/2006/wordprocessingDrawing" xmlns:w10="urn:schemas-microsoft-com:office:word" xmlns:w="http://schemas.openxmlformats.org/wordprocessingml/2006/main" xmlns:w14="http://schemas.microsoft.com/office/word/2010/wordml" xmlns:w15="http://schemas.microsoft.com/office/word/2012/wordml" xmlns:w16cid="http://schemas.microsoft.com/office/word/2016/wordml/cid" xmlns:w16se="http://schemas.microsoft.com/office/word/2015/wordml/symex" xmlns:wpg="http://schemas.microsoft.com/office/word/2010/wordprocessingGroup" xmlns:wpi="http://schemas.microsoft.com/office/word/2010/wordprocessingInk" xmlns:wne="http://schemas.microsoft.com/office/word/2006/wordml" xmlns:wps="http://schemas.microsoft.com/office/word/2010/wordprocessingShape" mc:Ignorable="w14 w15 w16se w16cid wp14">
   <w:abstractNum w:abstractNumId="0" w15:restartNumberingAfterBreak="0">
+    <w:nsid w:val="2DCB74E0"/>
+    <w:multiLevelType w:val="hybridMultilevel"/>
+    <w:tmpl w:val="E1C284D2"/>
+    <w:lvl w:ilvl="0" w:tplc="A3E4DBC6">
+      <w:start w:val="1"/>
+      <w:numFmt w:val="decimal"/>
+      <w:lvlText w:val="%1."/>
+      <w:lvlJc w:val="left"/>
+      <w:pPr>
+        <w:ind w:left="1080" w:hanging="360"/>
+      </w:pPr>
+      <w:rPr>
+        <w:rFonts w:hint="default"/>
+      </w:rPr>
+    </w:lvl>
+    <w:lvl w:ilvl="1" w:tplc="04160019" w:tentative="1">
+      <w:start w:val="1"/>
+      <w:numFmt w:val="lowerLetter"/>
+      <w:lvlText w:val="%2."/>
+      <w:lvlJc w:val="left"/>
+      <w:pPr>
+        <w:ind w:left="1800" w:hanging="360"/>
+      </w:pPr>
+    </w:lvl>
+    <w:lvl w:ilvl="2" w:tplc="0416001B" w:tentative="1">
+      <w:start w:val="1"/>
+      <w:numFmt w:val="lowerRoman"/>
+      <w:lvlText w:val="%3."/>
+      <w:lvlJc w:val="right"/>
+      <w:pPr>
+        <w:ind w:left="2520" w:hanging="180"/>
+      </w:pPr>
+    </w:lvl>
+    <w:lvl w:ilvl="3" w:tplc="0416000F" w:tentative="1">
+      <w:start w:val="1"/>
+      <w:numFmt w:val="decimal"/>
+      <w:lvlText w:val="%4."/>
+      <w:lvlJc w:val="left"/>
+      <w:pPr>
+        <w:ind w:left="3240" w:hanging="360"/>
+      </w:pPr>
+    </w:lvl>
+    <w:lvl w:ilvl="4" w:tplc="04160019" w:tentative="1">
+      <w:start w:val="1"/>
+      <w:numFmt w:val="lowerLetter"/>
+      <w:lvlText w:val="%5."/>
+      <w:lvlJc w:val="left"/>
+      <w:pPr>
+        <w:ind w:left="3960" w:hanging="360"/>
+      </w:pPr>
+    </w:lvl>
+    <w:lvl w:ilvl="5" w:tplc="0416001B" w:tentative="1">
+      <w:start w:val="1"/>
+      <w:numFmt w:val="lowerRoman"/>
+      <w:lvlText w:val="%6."/>
+      <w:lvlJc w:val="right"/>
+      <w:pPr>
+        <w:ind w:left="4680" w:hanging="180"/>
+      </w:pPr>
+    </w:lvl>
+    <w:lvl w:ilvl="6" w:tplc="0416000F" w:tentative="1">
+      <w:start w:val="1"/>
+      <w:numFmt w:val="decimal"/>
+      <w:lvlText w:val="%7."/>
+      <w:lvlJc w:val="left"/>
+      <w:pPr>
+        <w:ind w:left="5400" w:hanging="360"/>
+      </w:pPr>
+    </w:lvl>
+    <w:lvl w:ilvl="7" w:tplc="04160019" w:tentative="1">
+      <w:start w:val="1"/>
+      <w:numFmt w:val="lowerLetter"/>
+      <w:lvlText w:val="%8."/>
+      <w:lvlJc w:val="left"/>
+      <w:pPr>
+        <w:ind w:left="6120" w:hanging="360"/>
+      </w:pPr>
+    </w:lvl>
+    <w:lvl w:ilvl="8" w:tplc="0416001B" w:tentative="1">
+      <w:start w:val="1"/>
+      <w:numFmt w:val="lowerRoman"/>
+      <w:lvlText w:val="%9."/>
+      <w:lvlJc w:val="right"/>
+      <w:pPr>
+        <w:ind w:left="6840" w:hanging="180"/>
+      </w:pPr>
+    </w:lvl>
+  </w:abstractNum>
+  <w:abstractNum w:abstractNumId="1" w15:restartNumberingAfterBreak="0">
     <w:nsid w:val="32145863"/>
     <w:multiLevelType w:val="multilevel"/>
     <w:tmpl w:val="377C1FA6"/>
@@ -33453,7 +33754,7 @@
       </w:rPr>
     </w:lvl>
   </w:abstractNum>
-  <w:abstractNum w:abstractNumId="1" w15:restartNumberingAfterBreak="0">
+  <w:abstractNum w:abstractNumId="2" w15:restartNumberingAfterBreak="0">
     <w:nsid w:val="379100A1"/>
     <w:multiLevelType w:val="multilevel"/>
     <w:tmpl w:val="7824731C"/>
@@ -33602,7 +33903,7 @@
       </w:rPr>
     </w:lvl>
   </w:abstractNum>
-  <w:abstractNum w:abstractNumId="2" w15:restartNumberingAfterBreak="0">
+  <w:abstractNum w:abstractNumId="3" w15:restartNumberingAfterBreak="0">
     <w:nsid w:val="3D674DD1"/>
     <w:multiLevelType w:val="multilevel"/>
     <w:tmpl w:val="274A9C04"/>
@@ -33715,7 +34016,7 @@
       </w:pPr>
     </w:lvl>
   </w:abstractNum>
-  <w:abstractNum w:abstractNumId="3" w15:restartNumberingAfterBreak="0">
+  <w:abstractNum w:abstractNumId="4" w15:restartNumberingAfterBreak="0">
     <w:nsid w:val="436C3EE6"/>
     <w:multiLevelType w:val="multilevel"/>
     <w:tmpl w:val="6190547C"/>
@@ -33828,7 +34129,7 @@
       </w:pPr>
     </w:lvl>
   </w:abstractNum>
-  <w:abstractNum w:abstractNumId="4" w15:restartNumberingAfterBreak="0">
+  <w:abstractNum w:abstractNumId="5" w15:restartNumberingAfterBreak="0">
     <w:nsid w:val="4C8C4BAF"/>
     <w:multiLevelType w:val="multilevel"/>
     <w:tmpl w:val="64F20FD4"/>
@@ -33941,7 +34242,7 @@
       </w:pPr>
     </w:lvl>
   </w:abstractNum>
-  <w:abstractNum w:abstractNumId="5" w15:restartNumberingAfterBreak="0">
+  <w:abstractNum w:abstractNumId="6" w15:restartNumberingAfterBreak="0">
     <w:nsid w:val="4FB92C4B"/>
     <w:multiLevelType w:val="multilevel"/>
     <w:tmpl w:val="0A7A338C"/>
@@ -34054,7 +34355,185 @@
       </w:pPr>
     </w:lvl>
   </w:abstractNum>
-  <w:abstractNum w:abstractNumId="6" w15:restartNumberingAfterBreak="0">
+  <w:abstractNum w:abstractNumId="7" w15:restartNumberingAfterBreak="0">
+    <w:nsid w:val="659F4902"/>
+    <w:multiLevelType w:val="hybridMultilevel"/>
+    <w:tmpl w:val="2FA0686A"/>
+    <w:lvl w:ilvl="0" w:tplc="0416000F">
+      <w:start w:val="1"/>
+      <w:numFmt w:val="decimal"/>
+      <w:lvlText w:val="%1."/>
+      <w:lvlJc w:val="left"/>
+      <w:pPr>
+        <w:ind w:left="720" w:hanging="360"/>
+      </w:pPr>
+      <w:rPr>
+        <w:rFonts w:hint="default"/>
+      </w:rPr>
+    </w:lvl>
+    <w:lvl w:ilvl="1" w:tplc="04160019" w:tentative="1">
+      <w:start w:val="1"/>
+      <w:numFmt w:val="lowerLetter"/>
+      <w:lvlText w:val="%2."/>
+      <w:lvlJc w:val="left"/>
+      <w:pPr>
+        <w:ind w:left="1440" w:hanging="360"/>
+      </w:pPr>
+    </w:lvl>
+    <w:lvl w:ilvl="2" w:tplc="0416001B" w:tentative="1">
+      <w:start w:val="1"/>
+      <w:numFmt w:val="lowerRoman"/>
+      <w:lvlText w:val="%3."/>
+      <w:lvlJc w:val="right"/>
+      <w:pPr>
+        <w:ind w:left="2160" w:hanging="180"/>
+      </w:pPr>
+    </w:lvl>
+    <w:lvl w:ilvl="3" w:tplc="0416000F" w:tentative="1">
+      <w:start w:val="1"/>
+      <w:numFmt w:val="decimal"/>
+      <w:lvlText w:val="%4."/>
+      <w:lvlJc w:val="left"/>
+      <w:pPr>
+        <w:ind w:left="2880" w:hanging="360"/>
+      </w:pPr>
+    </w:lvl>
+    <w:lvl w:ilvl="4" w:tplc="04160019" w:tentative="1">
+      <w:start w:val="1"/>
+      <w:numFmt w:val="lowerLetter"/>
+      <w:lvlText w:val="%5."/>
+      <w:lvlJc w:val="left"/>
+      <w:pPr>
+        <w:ind w:left="3600" w:hanging="360"/>
+      </w:pPr>
+    </w:lvl>
+    <w:lvl w:ilvl="5" w:tplc="0416001B" w:tentative="1">
+      <w:start w:val="1"/>
+      <w:numFmt w:val="lowerRoman"/>
+      <w:lvlText w:val="%6."/>
+      <w:lvlJc w:val="right"/>
+      <w:pPr>
+        <w:ind w:left="4320" w:hanging="180"/>
+      </w:pPr>
+    </w:lvl>
+    <w:lvl w:ilvl="6" w:tplc="0416000F" w:tentative="1">
+      <w:start w:val="1"/>
+      <w:numFmt w:val="decimal"/>
+      <w:lvlText w:val="%7."/>
+      <w:lvlJc w:val="left"/>
+      <w:pPr>
+        <w:ind w:left="5040" w:hanging="360"/>
+      </w:pPr>
+    </w:lvl>
+    <w:lvl w:ilvl="7" w:tplc="04160019" w:tentative="1">
+      <w:start w:val="1"/>
+      <w:numFmt w:val="lowerLetter"/>
+      <w:lvlText w:val="%8."/>
+      <w:lvlJc w:val="left"/>
+      <w:pPr>
+        <w:ind w:left="5760" w:hanging="360"/>
+      </w:pPr>
+    </w:lvl>
+    <w:lvl w:ilvl="8" w:tplc="0416001B" w:tentative="1">
+      <w:start w:val="1"/>
+      <w:numFmt w:val="lowerRoman"/>
+      <w:lvlText w:val="%9."/>
+      <w:lvlJc w:val="right"/>
+      <w:pPr>
+        <w:ind w:left="6480" w:hanging="180"/>
+      </w:pPr>
+    </w:lvl>
+  </w:abstractNum>
+  <w:abstractNum w:abstractNumId="8" w15:restartNumberingAfterBreak="0">
+    <w:nsid w:val="763062C1"/>
+    <w:multiLevelType w:val="hybridMultilevel"/>
+    <w:tmpl w:val="17E64960"/>
+    <w:lvl w:ilvl="0" w:tplc="0416000F">
+      <w:start w:val="1"/>
+      <w:numFmt w:val="decimal"/>
+      <w:lvlText w:val="%1."/>
+      <w:lvlJc w:val="left"/>
+      <w:pPr>
+        <w:ind w:left="720" w:hanging="360"/>
+      </w:pPr>
+      <w:rPr>
+        <w:rFonts w:hint="default"/>
+      </w:rPr>
+    </w:lvl>
+    <w:lvl w:ilvl="1" w:tplc="04160019" w:tentative="1">
+      <w:start w:val="1"/>
+      <w:numFmt w:val="lowerLetter"/>
+      <w:lvlText w:val="%2."/>
+      <w:lvlJc w:val="left"/>
+      <w:pPr>
+        <w:ind w:left="1440" w:hanging="360"/>
+      </w:pPr>
+    </w:lvl>
+    <w:lvl w:ilvl="2" w:tplc="0416001B" w:tentative="1">
+      <w:start w:val="1"/>
+      <w:numFmt w:val="lowerRoman"/>
+      <w:lvlText w:val="%3."/>
+      <w:lvlJc w:val="right"/>
+      <w:pPr>
+        <w:ind w:left="2160" w:hanging="180"/>
+      </w:pPr>
+    </w:lvl>
+    <w:lvl w:ilvl="3" w:tplc="0416000F" w:tentative="1">
+      <w:start w:val="1"/>
+      <w:numFmt w:val="decimal"/>
+      <w:lvlText w:val="%4."/>
+      <w:lvlJc w:val="left"/>
+      <w:pPr>
+        <w:ind w:left="2880" w:hanging="360"/>
+      </w:pPr>
+    </w:lvl>
+    <w:lvl w:ilvl="4" w:tplc="04160019" w:tentative="1">
+      <w:start w:val="1"/>
+      <w:numFmt w:val="lowerLetter"/>
+      <w:lvlText w:val="%5."/>
+      <w:lvlJc w:val="left"/>
+      <w:pPr>
+        <w:ind w:left="3600" w:hanging="360"/>
+      </w:pPr>
+    </w:lvl>
+    <w:lvl w:ilvl="5" w:tplc="0416001B" w:tentative="1">
+      <w:start w:val="1"/>
+      <w:numFmt w:val="lowerRoman"/>
+      <w:lvlText w:val="%6."/>
+      <w:lvlJc w:val="right"/>
+      <w:pPr>
+        <w:ind w:left="4320" w:hanging="180"/>
+      </w:pPr>
+    </w:lvl>
+    <w:lvl w:ilvl="6" w:tplc="0416000F" w:tentative="1">
+      <w:start w:val="1"/>
+      <w:numFmt w:val="decimal"/>
+      <w:lvlText w:val="%7."/>
+      <w:lvlJc w:val="left"/>
+      <w:pPr>
+        <w:ind w:left="5040" w:hanging="360"/>
+      </w:pPr>
+    </w:lvl>
+    <w:lvl w:ilvl="7" w:tplc="04160019" w:tentative="1">
+      <w:start w:val="1"/>
+      <w:numFmt w:val="lowerLetter"/>
+      <w:lvlText w:val="%8."/>
+      <w:lvlJc w:val="left"/>
+      <w:pPr>
+        <w:ind w:left="5760" w:hanging="360"/>
+      </w:pPr>
+    </w:lvl>
+    <w:lvl w:ilvl="8" w:tplc="0416001B" w:tentative="1">
+      <w:start w:val="1"/>
+      <w:numFmt w:val="lowerRoman"/>
+      <w:lvlText w:val="%9."/>
+      <w:lvlJc w:val="right"/>
+      <w:pPr>
+        <w:ind w:left="6480" w:hanging="180"/>
+      </w:pPr>
+    </w:lvl>
+  </w:abstractNum>
+  <w:abstractNum w:abstractNumId="9" w15:restartNumberingAfterBreak="0">
     <w:nsid w:val="79D8197A"/>
     <w:multiLevelType w:val="multilevel"/>
     <w:tmpl w:val="4AE4949A"/>
@@ -34167,7 +34646,7 @@
       </w:pPr>
     </w:lvl>
   </w:abstractNum>
-  <w:abstractNum w:abstractNumId="7" w15:restartNumberingAfterBreak="0">
+  <w:abstractNum w:abstractNumId="10" w15:restartNumberingAfterBreak="0">
     <w:nsid w:val="7B22248E"/>
     <w:multiLevelType w:val="multilevel"/>
     <w:tmpl w:val="49406A64"/>
@@ -34280,7 +34759,7 @@
       </w:pPr>
     </w:lvl>
   </w:abstractNum>
-  <w:abstractNum w:abstractNumId="8" w15:restartNumberingAfterBreak="0">
+  <w:abstractNum w:abstractNumId="11" w15:restartNumberingAfterBreak="0">
     <w:nsid w:val="7DDA7240"/>
     <w:multiLevelType w:val="multilevel"/>
     <w:tmpl w:val="8C727C36"/>
@@ -34394,13 +34873,13 @@
     </w:lvl>
   </w:abstractNum>
   <w:num w:numId="1">
-    <w:abstractNumId w:val="5"/>
+    <w:abstractNumId w:val="6"/>
   </w:num>
   <w:num w:numId="2">
-    <w:abstractNumId w:val="7"/>
+    <w:abstractNumId w:val="10"/>
   </w:num>
   <w:num w:numId="3">
-    <w:abstractNumId w:val="7"/>
+    <w:abstractNumId w:val="10"/>
     <w:lvlOverride w:ilvl="0">
       <w:lvl w:ilvl="0">
         <w:numFmt w:val="decimal"/>
@@ -34410,24 +34889,33 @@
     </w:lvlOverride>
   </w:num>
   <w:num w:numId="4">
+    <w:abstractNumId w:val="11"/>
+  </w:num>
+  <w:num w:numId="5">
+    <w:abstractNumId w:val="5"/>
+  </w:num>
+  <w:num w:numId="6">
+    <w:abstractNumId w:val="4"/>
+  </w:num>
+  <w:num w:numId="7">
+    <w:abstractNumId w:val="3"/>
+  </w:num>
+  <w:num w:numId="8">
+    <w:abstractNumId w:val="9"/>
+  </w:num>
+  <w:num w:numId="9">
+    <w:abstractNumId w:val="2"/>
+  </w:num>
+  <w:num w:numId="10">
+    <w:abstractNumId w:val="1"/>
+  </w:num>
+  <w:num w:numId="11">
+    <w:abstractNumId w:val="7"/>
+  </w:num>
+  <w:num w:numId="12">
     <w:abstractNumId w:val="8"/>
   </w:num>
-  <w:num w:numId="5">
-    <w:abstractNumId w:val="4"/>
-  </w:num>
-  <w:num w:numId="6">
-    <w:abstractNumId w:val="3"/>
-  </w:num>
-  <w:num w:numId="7">
-    <w:abstractNumId w:val="2"/>
-  </w:num>
-  <w:num w:numId="8">
-    <w:abstractNumId w:val="6"/>
-  </w:num>
-  <w:num w:numId="9">
-    <w:abstractNumId w:val="1"/>
-  </w:num>
-  <w:num w:numId="10">
+  <w:num w:numId="13">
     <w:abstractNumId w:val="0"/>
   </w:num>
 </w:numbering>
@@ -34896,6 +35384,17 @@
       <w:lang w:eastAsia="pt-BR"/>
     </w:rPr>
   </w:style>
+  <w:style w:type="paragraph" w:styleId="PargrafodaLista">
+    <w:name w:val="List Paragraph"/>
+    <w:basedOn w:val="Normal"/>
+    <w:uiPriority w:val="34"/>
+    <w:qFormat/>
+    <w:rsid w:val="00DC4DB2"/>
+    <w:pPr>
+      <w:ind w:left="720"/>
+      <w:contextualSpacing/>
+    </w:pPr>
+  </w:style>
 </w:styles>
 </file>
 
@@ -35199,7 +35698,7 @@
 </file>
 
 <file path=customXml/itemProps1.xml><?xml version="1.0" encoding="utf-8"?>
-<ds:datastoreItem xmlns:ds="http://schemas.openxmlformats.org/officeDocument/2006/customXml" ds:itemID="{F3F8D48C-2EA7-494E-87BF-741178941B70}">
+<ds:datastoreItem xmlns:ds="http://schemas.openxmlformats.org/officeDocument/2006/customXml" ds:itemID="{85F08C7C-975A-4AE3-AF84-8328CC9CFE13}">
   <ds:schemaRefs>
     <ds:schemaRef ds:uri="http://schemas.openxmlformats.org/officeDocument/2006/bibliography"/>
   </ds:schemaRefs>

</xml_diff>